<commit_message>
fix: revert binary files, update .gitattributes
</commit_message>
<xml_diff>
--- a/mf6/test005_advgw_tidal/AdvGW_tidal.docx
+++ b/mf6/test005_advgw_tidal/AdvGW_tidal.docx
@@ -1,3 +1,830 @@
+
+<file path=word/document.xml><?xml version="1.0" encoding="utf-8"?>
+<w:document xmlns:wpc="http://schemas.microsoft.com/office/word/2010/wordprocessingCanvas" xmlns:mc="http://schemas.openxmlformats.org/markup-compatibility/2006" xmlns:o="urn:schemas-microsoft-com:office:office" xmlns:r="http://schemas.openxmlformats.org/officeDocument/2006/relationships" xmlns:m="http://schemas.openxmlformats.org/officeDocument/2006/math" xmlns:v="urn:schemas-microsoft-com:vml" xmlns:wp14="http://schemas.microsoft.com/office/word/2010/wordprocessingDrawing" xmlns:wp="http://schemas.openxmlformats.org/drawingml/2006/wordprocessingDrawing" xmlns:w10="urn:schemas-microsoft-com:office:word" xmlns:w="http://schemas.openxmlformats.org/wordprocessingml/2006/main" xmlns:w14="http://schemas.microsoft.com/office/word/2010/wordml" xmlns:wpg="http://schemas.microsoft.com/office/word/2010/wordprocessingGroup" xmlns:wpi="http://schemas.microsoft.com/office/word/2010/wordprocessingInk" xmlns:wne="http://schemas.microsoft.com/office/word/2006/wordml" xmlns:wps="http://schemas.microsoft.com/office/word/2010/wordprocessingShape" mc:Ignorable="w14 wp14">
+  <w:body>
+    <w:p>
+      <w:r>
+        <w:t>Adv. GW Modeling – MF2015 – Tidal estuary exercise</w:t>
+      </w:r>
+      <w:r>
+        <w:t xml:space="preserve"> </w:t>
+      </w:r>
+      <w:proofErr w:type="spellStart"/>
+      <w:r>
+        <w:t>AdvGW_tidal</w:t>
+      </w:r>
+      <w:proofErr w:type="spellEnd"/>
+      <w:r>
+        <w:t xml:space="preserve"> – Time Series and Observations</w:t>
+      </w:r>
+    </w:p>
+    <w:p>
+      <w:r>
+        <w:t xml:space="preserve">This model represents highlands bordered by a tidal estuary. </w:t>
+      </w:r>
+      <w:r>
+        <w:t xml:space="preserve"> </w:t>
+      </w:r>
+      <w:r>
+        <w:t>The model has 3 layers representing an upper aquifer, confining bed, and lower aquifer.</w:t>
+      </w:r>
+      <w:r>
+        <w:t xml:space="preserve"> </w:t>
+      </w:r>
+      <w:r>
+        <w:t xml:space="preserve"> The grid is 15 rows by 10 columns.</w:t>
+      </w:r>
+      <w:r>
+        <w:t xml:space="preserve"> </w:t>
+      </w:r>
+      <w:r>
+        <w:t xml:space="preserve"> The length unit is feet and the time unit is days.</w:t>
+      </w:r>
+      <w:r>
+        <w:t xml:space="preserve"> Each cell is 500 </w:t>
+      </w:r>
+      <w:proofErr w:type="spellStart"/>
+      <w:r>
+        <w:t>ft</w:t>
+      </w:r>
+      <w:proofErr w:type="spellEnd"/>
+      <w:r>
+        <w:t xml:space="preserve"> × 500 ft.</w:t>
+      </w:r>
+      <w:r>
+        <w:t xml:space="preserve"> </w:t>
+      </w:r>
+      <w:r>
+        <w:t xml:space="preserve"> </w:t>
+      </w:r>
+      <w:r>
+        <w:t>The estuary is represented by GHB boundaries in column 10.</w:t>
+      </w:r>
+      <w:r>
+        <w:t xml:space="preserve"> </w:t>
+      </w:r>
+      <w:r>
+        <w:t xml:space="preserve"> Two rivers cross the area from left to right. Recharge is “zoned” by the use of three Recharge-Package input files (outlined in orange in</w:t>
+      </w:r>
+      <w:r>
+        <w:t xml:space="preserve"> the illustration</w:t>
+      </w:r>
+      <w:r>
+        <w:t>).</w:t>
+      </w:r>
+      <w:r>
+        <w:t xml:space="preserve"> </w:t>
+      </w:r>
+      <w:r>
+        <w:t xml:space="preserve"> Pumping wells are in blue, observation wells are in black, and a proposed well is red.</w:t>
+      </w:r>
+    </w:p>
+    <w:p>
+      <w:r>
+        <w:t>Use Excel to plot the</w:t>
+      </w:r>
+      <w:r>
+        <w:t xml:space="preserve"> first 4 days of the</w:t>
+      </w:r>
+      <w:r>
+        <w:t xml:space="preserve"> tidal time series provided in </w:t>
+      </w:r>
+      <w:proofErr w:type="spellStart"/>
+      <w:r>
+        <w:t>tides.ts</w:t>
+      </w:r>
+      <w:proofErr w:type="spellEnd"/>
+      <w:r>
+        <w:t>.</w:t>
+      </w:r>
+    </w:p>
+    <w:p>
+      <w:pPr>
+        <w:pStyle w:val="ListParagraph"/>
+        <w:numPr>
+          <w:ilvl w:val="0"/>
+          <w:numId w:val="2"/>
+        </w:numPr>
+      </w:pPr>
+      <w:r>
+        <w:t>Open a new blank workbook in Excel.</w:t>
+      </w:r>
+    </w:p>
+    <w:p>
+      <w:pPr>
+        <w:pStyle w:val="ListParagraph"/>
+        <w:numPr>
+          <w:ilvl w:val="0"/>
+          <w:numId w:val="2"/>
+        </w:numPr>
+      </w:pPr>
+      <w:r>
+        <w:t>In the Data menu, select “From Text” in the “Get External Data” section.</w:t>
+      </w:r>
+    </w:p>
+    <w:p>
+      <w:pPr>
+        <w:pStyle w:val="ListParagraph"/>
+        <w:numPr>
+          <w:ilvl w:val="0"/>
+          <w:numId w:val="2"/>
+        </w:numPr>
+      </w:pPr>
+      <w:r>
+        <w:t xml:space="preserve">In the “Import Text File” </w:t>
+      </w:r>
+      <w:r>
+        <w:t>window, navigate to the exercises</w:t>
+      </w:r>
+      <w:r>
+        <w:t>\</w:t>
+      </w:r>
+      <w:proofErr w:type="spellStart"/>
+      <w:r>
+        <w:t>AdvGW_tidal</w:t>
+      </w:r>
+      <w:proofErr w:type="spellEnd"/>
+      <w:r>
+        <w:t xml:space="preserve"> folder, and change the file type selector to the “All Files” option.</w:t>
+      </w:r>
+    </w:p>
+    <w:p>
+      <w:pPr>
+        <w:pStyle w:val="ListParagraph"/>
+        <w:numPr>
+          <w:ilvl w:val="0"/>
+          <w:numId w:val="2"/>
+        </w:numPr>
+      </w:pPr>
+      <w:r>
+        <w:t xml:space="preserve">Select the </w:t>
+      </w:r>
+      <w:proofErr w:type="spellStart"/>
+      <w:r>
+        <w:t>tides.ts</w:t>
+      </w:r>
+      <w:proofErr w:type="spellEnd"/>
+      <w:r>
+        <w:t xml:space="preserve"> file and import it.</w:t>
+      </w:r>
+      <w:r>
+        <w:t xml:space="preserve"> </w:t>
+      </w:r>
+      <w:r>
+        <w:t xml:space="preserve"> Select the Delimited option, and on the next screen, check the Comma box and</w:t>
+      </w:r>
+      <w:r>
+        <w:t xml:space="preserve"> click</w:t>
+      </w:r>
+      <w:r>
+        <w:t xml:space="preserve"> Finish.</w:t>
+      </w:r>
+    </w:p>
+    <w:p>
+      <w:pPr>
+        <w:pStyle w:val="ListParagraph"/>
+        <w:numPr>
+          <w:ilvl w:val="0"/>
+          <w:numId w:val="2"/>
+        </w:numPr>
+      </w:pPr>
+      <w:r>
+        <w:t>Select the Excel cells from the line that has “# time” and “stage” to the end of the data (columns A and B) and on the Insert menu</w:t>
+      </w:r>
+      <w:r>
+        <w:t xml:space="preserve"> in the Charts section</w:t>
+      </w:r>
+      <w:r>
+        <w:t>, select Scatter and “Scatter w</w:t>
+      </w:r>
+      <w:r>
+        <w:t>ith Straight Lines</w:t>
+      </w:r>
+      <w:r>
+        <w:t>”</w:t>
+      </w:r>
+      <w:r>
+        <w:t>.</w:t>
+      </w:r>
+    </w:p>
+    <w:p>
+      <w:pPr>
+        <w:pStyle w:val="ListParagraph"/>
+        <w:numPr>
+          <w:ilvl w:val="0"/>
+          <w:numId w:val="2"/>
+        </w:numPr>
+      </w:pPr>
+      <w:r>
+        <w:t>Double-click on the horizontal axis to bring up the Format Axis window, and fix the Maximum at 4 days.</w:t>
+      </w:r>
+    </w:p>
+    <w:p>
+      <w:r>
+        <w:t xml:space="preserve">Run </w:t>
+      </w:r>
+      <w:r>
+        <w:t xml:space="preserve">the </w:t>
+      </w:r>
+      <w:proofErr w:type="spellStart"/>
+      <w:r>
+        <w:t>AdvGW_tidal</w:t>
+      </w:r>
+      <w:proofErr w:type="spellEnd"/>
+      <w:r>
+        <w:t xml:space="preserve"> </w:t>
+      </w:r>
+      <w:r>
+        <w:t>model as provided</w:t>
+      </w:r>
+      <w:r>
+        <w:t xml:space="preserve"> using AdvGW_tidal.bat</w:t>
+      </w:r>
+      <w:r>
+        <w:t xml:space="preserve"> and plot hydrographs for observation wells </w:t>
+      </w:r>
+      <w:r>
+        <w:t>h3-13-9</w:t>
+      </w:r>
+      <w:r>
+        <w:t xml:space="preserve"> and </w:t>
+      </w:r>
+      <w:r>
+        <w:t>h3-12-8</w:t>
+      </w:r>
+      <w:r>
+        <w:t>.</w:t>
+      </w:r>
+      <w:r>
+        <w:t xml:space="preserve"> </w:t>
+      </w:r>
+      <w:r>
+        <w:t xml:space="preserve"> The observation utility of MODFLOW-2015 generates</w:t>
+      </w:r>
+      <w:r>
+        <w:t xml:space="preserve"> comma-separated-values (.csv)</w:t>
+      </w:r>
+      <w:r>
+        <w:t xml:space="preserve"> files. </w:t>
+      </w:r>
+      <w:r>
+        <w:t xml:space="preserve"> </w:t>
+      </w:r>
+      <w:r>
+        <w:t xml:space="preserve">Excel thinks .csv files are Excel files, so they can just be opened by Excel—no need for </w:t>
+      </w:r>
+      <w:proofErr w:type="gramStart"/>
+      <w:r>
+        <w:t>the</w:t>
+      </w:r>
+      <w:proofErr w:type="gramEnd"/>
+      <w:r>
+        <w:t xml:space="preserve"> import procedure</w:t>
+      </w:r>
+      <w:r>
+        <w:t xml:space="preserve"> if the file extension is csv</w:t>
+      </w:r>
+      <w:r>
+        <w:t xml:space="preserve">. </w:t>
+      </w:r>
+      <w:r>
+        <w:t xml:space="preserve"> </w:t>
+      </w:r>
+      <w:r>
+        <w:t>Plot the first 4 days’ worth of simulated values for these two observations (</w:t>
+      </w:r>
+      <w:r>
+        <w:t xml:space="preserve">use MF2015 </w:t>
+      </w:r>
+      <w:r>
+        <w:t xml:space="preserve">output file </w:t>
+      </w:r>
+      <w:r>
+        <w:t>head_hydrographs.csv</w:t>
+      </w:r>
+      <w:r>
+        <w:t>).</w:t>
+      </w:r>
+      <w:r>
+        <w:t xml:space="preserve"> </w:t>
+      </w:r>
+      <w:r>
+        <w:t xml:space="preserve"> Compare the shape of the hydrographs with the tidal stage. </w:t>
+      </w:r>
+      <w:r>
+        <w:t xml:space="preserve"> </w:t>
+      </w:r>
+      <w:r>
+        <w:t>How and why do they differ?</w:t>
+      </w:r>
+    </w:p>
+    <w:p>
+      <w:r>
+        <w:t>Add details</w:t>
+      </w:r>
+      <w:r>
+        <w:t xml:space="preserve"> and modifications</w:t>
+      </w:r>
+      <w:r>
+        <w:t>:</w:t>
+      </w:r>
+    </w:p>
+    <w:p>
+      <w:pPr>
+        <w:pStyle w:val="ListParagraph"/>
+        <w:numPr>
+          <w:ilvl w:val="0"/>
+          <w:numId w:val="1"/>
+        </w:numPr>
+      </w:pPr>
+      <w:r>
+        <w:t>The original model omitted a</w:t>
+      </w:r>
+      <w:r>
+        <w:t xml:space="preserve"> small</w:t>
+      </w:r>
+      <w:r>
+        <w:t xml:space="preserve"> cove</w:t>
+      </w:r>
+      <w:r>
+        <w:t xml:space="preserve"> which needs to be added</w:t>
+      </w:r>
+      <w:r>
+        <w:t xml:space="preserve"> to the model. </w:t>
+      </w:r>
+      <w:r>
+        <w:t xml:space="preserve"> </w:t>
+      </w:r>
+      <w:r>
+        <w:t>The cove occup</w:t>
+      </w:r>
+      <w:r>
+        <w:t>ies two cells at</w:t>
+      </w:r>
+      <w:r>
+        <w:t xml:space="preserve"> row 10, </w:t>
+      </w:r>
+      <w:r>
+        <w:t>column 9</w:t>
+      </w:r>
+      <w:r>
+        <w:t xml:space="preserve"> </w:t>
+      </w:r>
+      <w:r>
+        <w:t xml:space="preserve">in layers 2 and 3, and is connected to the estuary and experiences the same tides. </w:t>
+      </w:r>
+      <w:r>
+        <w:t xml:space="preserve"> </w:t>
+      </w:r>
+      <w:r>
+        <w:t xml:space="preserve">Edit </w:t>
+      </w:r>
+      <w:proofErr w:type="spellStart"/>
+      <w:r>
+        <w:t>AdvGW_tidal.ghb</w:t>
+      </w:r>
+      <w:proofErr w:type="spellEnd"/>
+      <w:r>
+        <w:t xml:space="preserve"> to add two GHB boundaries with properties assigned like neighboring GHB cells</w:t>
+      </w:r>
+      <w:r>
+        <w:t xml:space="preserve"> (in the same layer)</w:t>
+      </w:r>
+      <w:r>
+        <w:t>.</w:t>
+      </w:r>
+      <w:r>
+        <w:t xml:space="preserve">  Define </w:t>
+      </w:r>
+      <w:proofErr w:type="spellStart"/>
+      <w:r>
+        <w:t>boundname</w:t>
+      </w:r>
+      <w:proofErr w:type="spellEnd"/>
+      <w:r>
+        <w:t xml:space="preserve"> for each so that the continuous GHB observations defined in </w:t>
+      </w:r>
+      <w:proofErr w:type="spellStart"/>
+      <w:r>
+        <w:t>AdvGW_tidal.obs</w:t>
+      </w:r>
+      <w:proofErr w:type="spellEnd"/>
+      <w:r>
+        <w:t xml:space="preserve"> will include the new GHB boundaries in the appropriate observations. (</w:t>
+      </w:r>
+      <w:proofErr w:type="spellStart"/>
+      <w:r>
+        <w:t>Boundname</w:t>
+      </w:r>
+      <w:proofErr w:type="spellEnd"/>
+      <w:r>
+        <w:t xml:space="preserve"> Estuary-L2 is for flow from layer 2 and Estuary-L3 is for layer 3.)  </w:t>
+      </w:r>
+      <w:r>
+        <w:t xml:space="preserve">Be sure to increase </w:t>
+      </w:r>
+      <w:proofErr w:type="spellStart"/>
+      <w:r>
+        <w:t>Maxbound</w:t>
+      </w:r>
+      <w:proofErr w:type="spellEnd"/>
+      <w:r>
+        <w:t xml:space="preserve">. </w:t>
+      </w:r>
+      <w:r>
+        <w:t xml:space="preserve"> </w:t>
+      </w:r>
+      <w:r>
+        <w:t>R</w:t>
+      </w:r>
+      <w:r>
+        <w:t>un the model.</w:t>
+      </w:r>
+      <w:r>
+        <w:t xml:space="preserve"> </w:t>
+      </w:r>
+    </w:p>
+    <w:p>
+      <w:pPr>
+        <w:pStyle w:val="ListParagraph"/>
+        <w:numPr>
+          <w:ilvl w:val="0"/>
+          <w:numId w:val="1"/>
+        </w:numPr>
+      </w:pPr>
+      <w:r>
+        <w:t xml:space="preserve">A new well has been constructed in layer 3, row 9, </w:t>
+      </w:r>
+      <w:proofErr w:type="gramStart"/>
+      <w:r>
+        <w:t>column</w:t>
+      </w:r>
+      <w:proofErr w:type="gramEnd"/>
+      <w:r>
+        <w:t xml:space="preserve"> 6.</w:t>
+      </w:r>
+      <w:r>
+        <w:t xml:space="preserve"> </w:t>
+      </w:r>
+      <w:r>
+        <w:t xml:space="preserve"> Pumping at this well is according to time series well_6_rate in time-series file </w:t>
+      </w:r>
+      <w:proofErr w:type="spellStart"/>
+      <w:r>
+        <w:t>well_rates.ts</w:t>
+      </w:r>
+      <w:proofErr w:type="spellEnd"/>
+      <w:r>
+        <w:t xml:space="preserve">. </w:t>
+      </w:r>
+      <w:r>
+        <w:t xml:space="preserve"> </w:t>
+      </w:r>
+      <w:r>
+        <w:t xml:space="preserve">Edit </w:t>
+      </w:r>
+      <w:proofErr w:type="spellStart"/>
+      <w:r>
+        <w:t>AdvGW_tidal.wel</w:t>
+      </w:r>
+      <w:proofErr w:type="spellEnd"/>
+      <w:r>
+        <w:t xml:space="preserve"> to add this well to stress periods 2, 3, and 4. </w:t>
+      </w:r>
+      <w:r>
+        <w:t xml:space="preserve"> </w:t>
+      </w:r>
+      <w:r>
+        <w:t xml:space="preserve">Make up your own values for auxiliary variables var1, var2, and var3. </w:t>
+      </w:r>
+      <w:r>
+        <w:t xml:space="preserve"> </w:t>
+      </w:r>
+      <w:r>
+        <w:t xml:space="preserve">Provide </w:t>
+      </w:r>
+      <w:r>
+        <w:t xml:space="preserve">the </w:t>
+      </w:r>
+      <w:r>
+        <w:t xml:space="preserve">new well with </w:t>
+      </w:r>
+      <w:proofErr w:type="spellStart"/>
+      <w:r>
+        <w:t>boundname</w:t>
+      </w:r>
+      <w:proofErr w:type="spellEnd"/>
+      <w:r>
+        <w:t xml:space="preserve"> “well_6”.  Run the model.</w:t>
+      </w:r>
+      <w:r>
+        <w:t xml:space="preserve">  Find pumping rates as simulated for well well_6 in the model listing file </w:t>
+      </w:r>
+      <w:proofErr w:type="spellStart"/>
+      <w:r>
+        <w:t>AdvGW_tidal.lst</w:t>
+      </w:r>
+      <w:proofErr w:type="spellEnd"/>
+      <w:r>
+        <w:t>.</w:t>
+      </w:r>
+    </w:p>
+    <w:p>
+      <w:pPr>
+        <w:pStyle w:val="ListParagraph"/>
+        <w:numPr>
+          <w:ilvl w:val="0"/>
+          <w:numId w:val="1"/>
+        </w:numPr>
+      </w:pPr>
+      <w:r>
+        <w:lastRenderedPageBreak/>
+        <w:t xml:space="preserve">Revise the recharge rate for recharge zone 2 by editing </w:t>
+      </w:r>
+      <w:proofErr w:type="spellStart"/>
+      <w:r>
+        <w:t>recharge_rates.ts</w:t>
+      </w:r>
+      <w:proofErr w:type="spellEnd"/>
+      <w:r>
+        <w:t xml:space="preserve"> to add option “SFAC</w:t>
+      </w:r>
+      <w:r>
+        <w:t xml:space="preserve"> 1.2”.</w:t>
+      </w:r>
+      <w:r>
+        <w:t xml:space="preserve"> </w:t>
+      </w:r>
+      <w:r>
+        <w:t xml:space="preserve"> </w:t>
+      </w:r>
+      <w:r>
+        <w:t>The v</w:t>
+      </w:r>
+      <w:r>
+        <w:t>alue entered for SFAC</w:t>
+      </w:r>
+      <w:r>
+        <w:t xml:space="preserve"> multiplies </w:t>
+      </w:r>
+      <w:r>
+        <w:t>all</w:t>
+      </w:r>
+      <w:r>
+        <w:t xml:space="preserve"> value</w:t>
+      </w:r>
+      <w:r>
+        <w:t>s</w:t>
+      </w:r>
+      <w:r>
+        <w:t xml:space="preserve"> in a time series. </w:t>
+      </w:r>
+      <w:r>
+        <w:t xml:space="preserve"> Run the model</w:t>
+      </w:r>
+      <w:r>
+        <w:t xml:space="preserve"> and note the change in the “</w:t>
+      </w:r>
+      <w:r>
+        <w:t>RECHARGE ZONE 2</w:t>
+      </w:r>
+      <w:r>
+        <w:t>” budget entries</w:t>
+      </w:r>
+      <w:r>
+        <w:t>.</w:t>
+      </w:r>
+    </w:p>
+    <w:p>
+      <w:pPr>
+        <w:pStyle w:val="ListParagraph"/>
+        <w:numPr>
+          <w:ilvl w:val="0"/>
+          <w:numId w:val="1"/>
+        </w:numPr>
+      </w:pPr>
+      <w:bookmarkStart w:id="0" w:name="_GoBack"/>
+      <w:bookmarkEnd w:id="0"/>
+      <w:r>
+        <w:t xml:space="preserve">Add an observation corresponding to a gain-loss investigation for River 1 (closer to the top of the illustration) in the cells in columns 8, 9, and 10 of row 5. </w:t>
+      </w:r>
+    </w:p>
+    <w:p>
+      <w:pPr>
+        <w:pStyle w:val="ListParagraph"/>
+        <w:numPr>
+          <w:ilvl w:val="1"/>
+          <w:numId w:val="1"/>
+        </w:numPr>
+      </w:pPr>
+      <w:r>
+        <w:t xml:space="preserve">Edit </w:t>
+      </w:r>
+      <w:proofErr w:type="spellStart"/>
+      <w:r>
+        <w:t>AdvGW_tidal.riv</w:t>
+      </w:r>
+      <w:proofErr w:type="spellEnd"/>
+      <w:r>
+        <w:t xml:space="preserve"> to specify “riv1_lower” as the </w:t>
+      </w:r>
+      <w:proofErr w:type="spellStart"/>
+      <w:r>
+        <w:t>boundname</w:t>
+      </w:r>
+      <w:proofErr w:type="spellEnd"/>
+      <w:r>
+        <w:t xml:space="preserve"> for each of these 3 cells.</w:t>
+      </w:r>
+    </w:p>
+    <w:p>
+      <w:pPr>
+        <w:pStyle w:val="ListParagraph"/>
+        <w:numPr>
+          <w:ilvl w:val="1"/>
+          <w:numId w:val="1"/>
+        </w:numPr>
+      </w:pPr>
+      <w:r>
+        <w:t xml:space="preserve">Edit </w:t>
+      </w:r>
+      <w:proofErr w:type="spellStart"/>
+      <w:r>
+        <w:t>AdvGW_tidal.obs</w:t>
+      </w:r>
+      <w:proofErr w:type="spellEnd"/>
+      <w:r>
+        <w:t xml:space="preserve"> to add an </w:t>
+      </w:r>
+      <w:r>
+        <w:t>o</w:t>
+      </w:r>
+      <w:r>
+        <w:t>bservation named “rv1-lower” in the block that starts “</w:t>
+      </w:r>
+      <w:r>
+        <w:t>BEGIN SINGLE riv_obs.csv</w:t>
+      </w:r>
+      <w:r>
+        <w:t>”</w:t>
+      </w:r>
+      <w:r>
+        <w:t xml:space="preserve">. </w:t>
+      </w:r>
+      <w:r>
+        <w:t xml:space="preserve"> </w:t>
+      </w:r>
+      <w:r>
+        <w:t>Use type=RIV, time=25, and instead of layer, row, and column, enter “riv1_lower”.</w:t>
+      </w:r>
+    </w:p>
+    <w:p>
+      <w:pPr>
+        <w:pStyle w:val="ListParagraph"/>
+        <w:numPr>
+          <w:ilvl w:val="1"/>
+          <w:numId w:val="1"/>
+        </w:numPr>
+      </w:pPr>
+      <w:r>
+        <w:t>Run the model and open riv_obs.csv to see that the simulated value for the 3-cell reach has been written.</w:t>
+      </w:r>
+    </w:p>
+    <w:p>
+      <w:pPr>
+        <w:pStyle w:val="ListParagraph"/>
+        <w:numPr>
+          <w:ilvl w:val="0"/>
+          <w:numId w:val="1"/>
+        </w:numPr>
+      </w:pPr>
+      <w:r>
+        <w:t>(Optional) If time allows, define a continuous observation for “riv1_lower”.</w:t>
+      </w:r>
+    </w:p>
+    <w:p>
+      <w:pPr>
+        <w:pStyle w:val="ListParagraph"/>
+        <w:numPr>
+          <w:ilvl w:val="1"/>
+          <w:numId w:val="1"/>
+        </w:numPr>
+      </w:pPr>
+      <w:r>
+        <w:t xml:space="preserve">Edit </w:t>
+      </w:r>
+      <w:proofErr w:type="spellStart"/>
+      <w:r>
+        <w:t>AdvGW_tidal.obs</w:t>
+      </w:r>
+      <w:proofErr w:type="spellEnd"/>
+      <w:r>
+        <w:t xml:space="preserve"> to add an observation named “rv1-lower-cont” in the block that starts “</w:t>
+      </w:r>
+      <w:r>
+        <w:t>BEGIN CONTINUOUS riv_flows.csv</w:t>
+      </w:r>
+      <w:r>
+        <w:t>”</w:t>
+      </w:r>
+    </w:p>
+    <w:p>
+      <w:pPr>
+        <w:pStyle w:val="ListParagraph"/>
+        <w:numPr>
+          <w:ilvl w:val="1"/>
+          <w:numId w:val="1"/>
+        </w:numPr>
+      </w:pPr>
+      <w:r>
+        <w:t>Use type=RIV and instead of layer, row, and column, enter “riv1_lower”.</w:t>
+      </w:r>
+    </w:p>
+    <w:p>
+      <w:pPr>
+        <w:pStyle w:val="ListParagraph"/>
+        <w:numPr>
+          <w:ilvl w:val="1"/>
+          <w:numId w:val="1"/>
+        </w:numPr>
+      </w:pPr>
+      <w:r>
+        <w:t xml:space="preserve">Run the model and open </w:t>
+      </w:r>
+      <w:r>
+        <w:t>riv_flows.csv</w:t>
+      </w:r>
+      <w:r>
+        <w:t xml:space="preserve"> to see that it now includes the new continuous observation.</w:t>
+      </w:r>
+    </w:p>
+    <w:p>
+      <w:pPr>
+        <w:pStyle w:val="ListParagraph"/>
+        <w:ind w:left="0"/>
+      </w:pPr>
+    </w:p>
+    <w:p>
+      <w:pPr>
+        <w:pStyle w:val="ListParagraph"/>
+        <w:ind w:left="0"/>
+      </w:pPr>
+      <w:r>
+        <w:rPr>
+          <w:noProof/>
+        </w:rPr>
+        <w:drawing>
+          <wp:inline distT="0" distB="0" distL="0" distR="0">
+            <wp:extent cx="3127248" cy="4261104"/>
+            <wp:effectExtent l="0" t="0" r="0" b="6350"/>
+            <wp:docPr id="1" name="Picture 1"/>
+            <wp:cNvGraphicFramePr>
+              <a:graphicFrameLocks xmlns:a="http://schemas.openxmlformats.org/drawingml/2006/main" noChangeAspect="1"/>
+            </wp:cNvGraphicFramePr>
+            <a:graphic xmlns:a="http://schemas.openxmlformats.org/drawingml/2006/main">
+              <a:graphicData uri="http://schemas.openxmlformats.org/drawingml/2006/picture">
+                <pic:pic xmlns:pic="http://schemas.openxmlformats.org/drawingml/2006/picture">
+                  <pic:nvPicPr>
+                    <pic:cNvPr id="0" name="tidal_3.png"/>
+                    <pic:cNvPicPr/>
+                  </pic:nvPicPr>
+                  <pic:blipFill>
+                    <a:blip r:embed="rId6">
+                      <a:extLst>
+                        <a:ext uri="{28A0092B-C50C-407E-A947-70E740481C1C}">
+                          <a14:useLocalDpi xmlns:a14="http://schemas.microsoft.com/office/drawing/2010/main" val="0"/>
+                        </a:ext>
+                      </a:extLst>
+                    </a:blip>
+                    <a:stretch>
+                      <a:fillRect/>
+                    </a:stretch>
+                  </pic:blipFill>
+                  <pic:spPr>
+                    <a:xfrm>
+                      <a:off x="0" y="0"/>
+                      <a:ext cx="3127248" cy="4261104"/>
+                    </a:xfrm>
+                    <a:prstGeom prst="rect">
+                      <a:avLst/>
+                    </a:prstGeom>
+                  </pic:spPr>
+                </pic:pic>
+              </a:graphicData>
+            </a:graphic>
+          </wp:inline>
+        </w:drawing>
+      </w:r>
+    </w:p>
+    <w:sectPr>
+      <w:pgSz w:w="12240" w:h="15840"/>
+      <w:pgMar w:top="1440" w:right="1440" w:bottom="1440" w:left="1440" w:header="720" w:footer="720" w:gutter="0"/>
+      <w:cols w:space="720"/>
+      <w:docGrid w:linePitch="360"/>
+    </w:sectPr>
+  </w:body>
+</w:document>
+</file>
 
 <file path=word/numbering.xml><?xml version="1.0" encoding="utf-8"?>
 <w:numbering xmlns:wpc="http://schemas.microsoft.com/office/word/2010/wordprocessingCanvas" xmlns:mc="http://schemas.openxmlformats.org/markup-compatibility/2006" xmlns:o="urn:schemas-microsoft-com:office:office" xmlns:r="http://schemas.openxmlformats.org/officeDocument/2006/relationships" xmlns:m="http://schemas.openxmlformats.org/officeDocument/2006/math" xmlns:v="urn:schemas-microsoft-com:vml" xmlns:wp14="http://schemas.microsoft.com/office/word/2010/wordprocessingDrawing" xmlns:wp="http://schemas.openxmlformats.org/drawingml/2006/wordprocessingDrawing" xmlns:w10="urn:schemas-microsoft-com:office:word" xmlns:w="http://schemas.openxmlformats.org/wordprocessingml/2006/main" xmlns:w14="http://schemas.microsoft.com/office/word/2010/wordml" xmlns:wpg="http://schemas.microsoft.com/office/word/2010/wordprocessingGroup" xmlns:wpi="http://schemas.microsoft.com/office/word/2010/wordprocessingInk" xmlns:wne="http://schemas.microsoft.com/office/word/2006/wordml" xmlns:wps="http://schemas.microsoft.com/office/word/2010/wordprocessingShape" mc:Ignorable="w14 wp14">
@@ -648,4 +1475,289 @@
     </w:rPr>
   </w:style>
 </w:styles>
+</file>
+
+<file path=word/theme/theme1.xml><?xml version="1.0" encoding="utf-8"?>
+<a:theme xmlns:a="http://schemas.openxmlformats.org/drawingml/2006/main" name="Office Theme">
+  <a:themeElements>
+    <a:clrScheme name="Office">
+      <a:dk1>
+        <a:sysClr val="windowText" lastClr="000000"/>
+      </a:dk1>
+      <a:lt1>
+        <a:sysClr val="window" lastClr="FFFFFF"/>
+      </a:lt1>
+      <a:dk2>
+        <a:srgbClr val="1F497D"/>
+      </a:dk2>
+      <a:lt2>
+        <a:srgbClr val="EEECE1"/>
+      </a:lt2>
+      <a:accent1>
+        <a:srgbClr val="4F81BD"/>
+      </a:accent1>
+      <a:accent2>
+        <a:srgbClr val="C0504D"/>
+      </a:accent2>
+      <a:accent3>
+        <a:srgbClr val="9BBB59"/>
+      </a:accent3>
+      <a:accent4>
+        <a:srgbClr val="8064A2"/>
+      </a:accent4>
+      <a:accent5>
+        <a:srgbClr val="4BACC6"/>
+      </a:accent5>
+      <a:accent6>
+        <a:srgbClr val="F79646"/>
+      </a:accent6>
+      <a:hlink>
+        <a:srgbClr val="0000FF"/>
+      </a:hlink>
+      <a:folHlink>
+        <a:srgbClr val="800080"/>
+      </a:folHlink>
+    </a:clrScheme>
+    <a:fontScheme name="Office">
+      <a:majorFont>
+        <a:latin typeface="Cambria"/>
+        <a:ea typeface=""/>
+        <a:cs typeface=""/>
+        <a:font script="Jpan" typeface="ＭＳ ゴシック"/>
+        <a:font script="Hang" typeface="맑은 고딕"/>
+        <a:font script="Hans" typeface="宋体"/>
+        <a:font script="Hant" typeface="新細明體"/>
+        <a:font script="Arab" typeface="Times New Roman"/>
+        <a:font script="Hebr" typeface="Times New Roman"/>
+        <a:font script="Thai" typeface="Angsana New"/>
+        <a:font script="Ethi" typeface="Nyala"/>
+        <a:font script="Beng" typeface="Vrinda"/>
+        <a:font script="Gujr" typeface="Shruti"/>
+        <a:font script="Khmr" typeface="MoolBoran"/>
+        <a:font script="Knda" typeface="Tunga"/>
+        <a:font script="Guru" typeface="Raavi"/>
+        <a:font script="Cans" typeface="Euphemia"/>
+        <a:font script="Cher" typeface="Plantagenet Cherokee"/>
+        <a:font script="Yiii" typeface="Microsoft Yi Baiti"/>
+        <a:font script="Tibt" typeface="Microsoft Himalaya"/>
+        <a:font script="Thaa" typeface="MV Boli"/>
+        <a:font script="Deva" typeface="Mangal"/>
+        <a:font script="Telu" typeface="Gautami"/>
+        <a:font script="Taml" typeface="Latha"/>
+        <a:font script="Syrc" typeface="Estrangelo Edessa"/>
+        <a:font script="Orya" typeface="Kalinga"/>
+        <a:font script="Mlym" typeface="Kartika"/>
+        <a:font script="Laoo" typeface="DokChampa"/>
+        <a:font script="Sinh" typeface="Iskoola Pota"/>
+        <a:font script="Mong" typeface="Mongolian Baiti"/>
+        <a:font script="Viet" typeface="Times New Roman"/>
+        <a:font script="Uigh" typeface="Microsoft Uighur"/>
+        <a:font script="Geor" typeface="Sylfaen"/>
+      </a:majorFont>
+      <a:minorFont>
+        <a:latin typeface="Calibri"/>
+        <a:ea typeface=""/>
+        <a:cs typeface=""/>
+        <a:font script="Jpan" typeface="ＭＳ 明朝"/>
+        <a:font script="Hang" typeface="맑은 고딕"/>
+        <a:font script="Hans" typeface="宋体"/>
+        <a:font script="Hant" typeface="新細明體"/>
+        <a:font script="Arab" typeface="Arial"/>
+        <a:font script="Hebr" typeface="Arial"/>
+        <a:font script="Thai" typeface="Cordia New"/>
+        <a:font script="Ethi" typeface="Nyala"/>
+        <a:font script="Beng" typeface="Vrinda"/>
+        <a:font script="Gujr" typeface="Shruti"/>
+        <a:font script="Khmr" typeface="DaunPenh"/>
+        <a:font script="Knda" typeface="Tunga"/>
+        <a:font script="Guru" typeface="Raavi"/>
+        <a:font script="Cans" typeface="Euphemia"/>
+        <a:font script="Cher" typeface="Plantagenet Cherokee"/>
+        <a:font script="Yiii" typeface="Microsoft Yi Baiti"/>
+        <a:font script="Tibt" typeface="Microsoft Himalaya"/>
+        <a:font script="Thaa" typeface="MV Boli"/>
+        <a:font script="Deva" typeface="Mangal"/>
+        <a:font script="Telu" typeface="Gautami"/>
+        <a:font script="Taml" typeface="Latha"/>
+        <a:font script="Syrc" typeface="Estrangelo Edessa"/>
+        <a:font script="Orya" typeface="Kalinga"/>
+        <a:font script="Mlym" typeface="Kartika"/>
+        <a:font script="Laoo" typeface="DokChampa"/>
+        <a:font script="Sinh" typeface="Iskoola Pota"/>
+        <a:font script="Mong" typeface="Mongolian Baiti"/>
+        <a:font script="Viet" typeface="Arial"/>
+        <a:font script="Uigh" typeface="Microsoft Uighur"/>
+        <a:font script="Geor" typeface="Sylfaen"/>
+      </a:minorFont>
+    </a:fontScheme>
+    <a:fmtScheme name="Office">
+      <a:fillStyleLst>
+        <a:solidFill>
+          <a:schemeClr val="phClr"/>
+        </a:solidFill>
+        <a:gradFill rotWithShape="1">
+          <a:gsLst>
+            <a:gs pos="0">
+              <a:schemeClr val="phClr">
+                <a:tint val="50000"/>
+                <a:satMod val="300000"/>
+              </a:schemeClr>
+            </a:gs>
+            <a:gs pos="35000">
+              <a:schemeClr val="phClr">
+                <a:tint val="37000"/>
+                <a:satMod val="300000"/>
+              </a:schemeClr>
+            </a:gs>
+            <a:gs pos="100000">
+              <a:schemeClr val="phClr">
+                <a:tint val="15000"/>
+                <a:satMod val="350000"/>
+              </a:schemeClr>
+            </a:gs>
+          </a:gsLst>
+          <a:lin ang="16200000" scaled="1"/>
+        </a:gradFill>
+        <a:gradFill rotWithShape="1">
+          <a:gsLst>
+            <a:gs pos="0">
+              <a:schemeClr val="phClr">
+                <a:shade val="51000"/>
+                <a:satMod val="130000"/>
+              </a:schemeClr>
+            </a:gs>
+            <a:gs pos="80000">
+              <a:schemeClr val="phClr">
+                <a:shade val="93000"/>
+                <a:satMod val="130000"/>
+              </a:schemeClr>
+            </a:gs>
+            <a:gs pos="100000">
+              <a:schemeClr val="phClr">
+                <a:shade val="94000"/>
+                <a:satMod val="135000"/>
+              </a:schemeClr>
+            </a:gs>
+          </a:gsLst>
+          <a:lin ang="16200000" scaled="0"/>
+        </a:gradFill>
+      </a:fillStyleLst>
+      <a:lnStyleLst>
+        <a:ln w="9525" cap="flat" cmpd="sng" algn="ctr">
+          <a:solidFill>
+            <a:schemeClr val="phClr">
+              <a:shade val="95000"/>
+              <a:satMod val="105000"/>
+            </a:schemeClr>
+          </a:solidFill>
+          <a:prstDash val="solid"/>
+        </a:ln>
+        <a:ln w="25400" cap="flat" cmpd="sng" algn="ctr">
+          <a:solidFill>
+            <a:schemeClr val="phClr"/>
+          </a:solidFill>
+          <a:prstDash val="solid"/>
+        </a:ln>
+        <a:ln w="38100" cap="flat" cmpd="sng" algn="ctr">
+          <a:solidFill>
+            <a:schemeClr val="phClr"/>
+          </a:solidFill>
+          <a:prstDash val="solid"/>
+        </a:ln>
+      </a:lnStyleLst>
+      <a:effectStyleLst>
+        <a:effectStyle>
+          <a:effectLst>
+            <a:outerShdw blurRad="40000" dist="20000" dir="5400000" rotWithShape="0">
+              <a:srgbClr val="000000">
+                <a:alpha val="38000"/>
+              </a:srgbClr>
+            </a:outerShdw>
+          </a:effectLst>
+        </a:effectStyle>
+        <a:effectStyle>
+          <a:effectLst>
+            <a:outerShdw blurRad="40000" dist="23000" dir="5400000" rotWithShape="0">
+              <a:srgbClr val="000000">
+                <a:alpha val="35000"/>
+              </a:srgbClr>
+            </a:outerShdw>
+          </a:effectLst>
+        </a:effectStyle>
+        <a:effectStyle>
+          <a:effectLst>
+            <a:outerShdw blurRad="40000" dist="23000" dir="5400000" rotWithShape="0">
+              <a:srgbClr val="000000">
+                <a:alpha val="35000"/>
+              </a:srgbClr>
+            </a:outerShdw>
+          </a:effectLst>
+          <a:scene3d>
+            <a:camera prst="orthographicFront">
+              <a:rot lat="0" lon="0" rev="0"/>
+            </a:camera>
+            <a:lightRig rig="threePt" dir="t">
+              <a:rot lat="0" lon="0" rev="1200000"/>
+            </a:lightRig>
+          </a:scene3d>
+          <a:sp3d>
+            <a:bevelT w="63500" h="25400"/>
+          </a:sp3d>
+        </a:effectStyle>
+      </a:effectStyleLst>
+      <a:bgFillStyleLst>
+        <a:solidFill>
+          <a:schemeClr val="phClr"/>
+        </a:solidFill>
+        <a:gradFill rotWithShape="1">
+          <a:gsLst>
+            <a:gs pos="0">
+              <a:schemeClr val="phClr">
+                <a:tint val="40000"/>
+                <a:satMod val="350000"/>
+              </a:schemeClr>
+            </a:gs>
+            <a:gs pos="40000">
+              <a:schemeClr val="phClr">
+                <a:tint val="45000"/>
+                <a:shade val="99000"/>
+                <a:satMod val="350000"/>
+              </a:schemeClr>
+            </a:gs>
+            <a:gs pos="100000">
+              <a:schemeClr val="phClr">
+                <a:shade val="20000"/>
+                <a:satMod val="255000"/>
+              </a:schemeClr>
+            </a:gs>
+          </a:gsLst>
+          <a:path path="circle">
+            <a:fillToRect l="50000" t="-80000" r="50000" b="180000"/>
+          </a:path>
+        </a:gradFill>
+        <a:gradFill rotWithShape="1">
+          <a:gsLst>
+            <a:gs pos="0">
+              <a:schemeClr val="phClr">
+                <a:tint val="80000"/>
+                <a:satMod val="300000"/>
+              </a:schemeClr>
+            </a:gs>
+            <a:gs pos="100000">
+              <a:schemeClr val="phClr">
+                <a:shade val="30000"/>
+                <a:satMod val="200000"/>
+              </a:schemeClr>
+            </a:gs>
+          </a:gsLst>
+          <a:path path="circle">
+            <a:fillToRect l="50000" t="50000" r="50000" b="50000"/>
+          </a:path>
+        </a:gradFill>
+      </a:bgFillStyleLst>
+    </a:fmtScheme>
+  </a:themeElements>
+  <a:objectDefaults/>
+  <a:extraClrSchemeLst/>
+</a:theme>
 </file>
</xml_diff>

<commit_message>
fix: revert binary files, update .gitattributes (#14)
</commit_message>
<xml_diff>
--- a/mf6/test005_advgw_tidal/AdvGW_tidal.docx
+++ b/mf6/test005_advgw_tidal/AdvGW_tidal.docx
@@ -1,3 +1,830 @@
+
+<file path=word/document.xml><?xml version="1.0" encoding="utf-8"?>
+<w:document xmlns:wpc="http://schemas.microsoft.com/office/word/2010/wordprocessingCanvas" xmlns:mc="http://schemas.openxmlformats.org/markup-compatibility/2006" xmlns:o="urn:schemas-microsoft-com:office:office" xmlns:r="http://schemas.openxmlformats.org/officeDocument/2006/relationships" xmlns:m="http://schemas.openxmlformats.org/officeDocument/2006/math" xmlns:v="urn:schemas-microsoft-com:vml" xmlns:wp14="http://schemas.microsoft.com/office/word/2010/wordprocessingDrawing" xmlns:wp="http://schemas.openxmlformats.org/drawingml/2006/wordprocessingDrawing" xmlns:w10="urn:schemas-microsoft-com:office:word" xmlns:w="http://schemas.openxmlformats.org/wordprocessingml/2006/main" xmlns:w14="http://schemas.microsoft.com/office/word/2010/wordml" xmlns:wpg="http://schemas.microsoft.com/office/word/2010/wordprocessingGroup" xmlns:wpi="http://schemas.microsoft.com/office/word/2010/wordprocessingInk" xmlns:wne="http://schemas.microsoft.com/office/word/2006/wordml" xmlns:wps="http://schemas.microsoft.com/office/word/2010/wordprocessingShape" mc:Ignorable="w14 wp14">
+  <w:body>
+    <w:p>
+      <w:r>
+        <w:t>Adv. GW Modeling – MF2015 – Tidal estuary exercise</w:t>
+      </w:r>
+      <w:r>
+        <w:t xml:space="preserve"> </w:t>
+      </w:r>
+      <w:proofErr w:type="spellStart"/>
+      <w:r>
+        <w:t>AdvGW_tidal</w:t>
+      </w:r>
+      <w:proofErr w:type="spellEnd"/>
+      <w:r>
+        <w:t xml:space="preserve"> – Time Series and Observations</w:t>
+      </w:r>
+    </w:p>
+    <w:p>
+      <w:r>
+        <w:t xml:space="preserve">This model represents highlands bordered by a tidal estuary. </w:t>
+      </w:r>
+      <w:r>
+        <w:t xml:space="preserve"> </w:t>
+      </w:r>
+      <w:r>
+        <w:t>The model has 3 layers representing an upper aquifer, confining bed, and lower aquifer.</w:t>
+      </w:r>
+      <w:r>
+        <w:t xml:space="preserve"> </w:t>
+      </w:r>
+      <w:r>
+        <w:t xml:space="preserve"> The grid is 15 rows by 10 columns.</w:t>
+      </w:r>
+      <w:r>
+        <w:t xml:space="preserve"> </w:t>
+      </w:r>
+      <w:r>
+        <w:t xml:space="preserve"> The length unit is feet and the time unit is days.</w:t>
+      </w:r>
+      <w:r>
+        <w:t xml:space="preserve"> Each cell is 500 </w:t>
+      </w:r>
+      <w:proofErr w:type="spellStart"/>
+      <w:r>
+        <w:t>ft</w:t>
+      </w:r>
+      <w:proofErr w:type="spellEnd"/>
+      <w:r>
+        <w:t xml:space="preserve"> × 500 ft.</w:t>
+      </w:r>
+      <w:r>
+        <w:t xml:space="preserve"> </w:t>
+      </w:r>
+      <w:r>
+        <w:t xml:space="preserve"> </w:t>
+      </w:r>
+      <w:r>
+        <w:t>The estuary is represented by GHB boundaries in column 10.</w:t>
+      </w:r>
+      <w:r>
+        <w:t xml:space="preserve"> </w:t>
+      </w:r>
+      <w:r>
+        <w:t xml:space="preserve"> Two rivers cross the area from left to right. Recharge is “zoned” by the use of three Recharge-Package input files (outlined in orange in</w:t>
+      </w:r>
+      <w:r>
+        <w:t xml:space="preserve"> the illustration</w:t>
+      </w:r>
+      <w:r>
+        <w:t>).</w:t>
+      </w:r>
+      <w:r>
+        <w:t xml:space="preserve"> </w:t>
+      </w:r>
+      <w:r>
+        <w:t xml:space="preserve"> Pumping wells are in blue, observation wells are in black, and a proposed well is red.</w:t>
+      </w:r>
+    </w:p>
+    <w:p>
+      <w:r>
+        <w:t>Use Excel to plot the</w:t>
+      </w:r>
+      <w:r>
+        <w:t xml:space="preserve"> first 4 days of the</w:t>
+      </w:r>
+      <w:r>
+        <w:t xml:space="preserve"> tidal time series provided in </w:t>
+      </w:r>
+      <w:proofErr w:type="spellStart"/>
+      <w:r>
+        <w:t>tides.ts</w:t>
+      </w:r>
+      <w:proofErr w:type="spellEnd"/>
+      <w:r>
+        <w:t>.</w:t>
+      </w:r>
+    </w:p>
+    <w:p>
+      <w:pPr>
+        <w:pStyle w:val="ListParagraph"/>
+        <w:numPr>
+          <w:ilvl w:val="0"/>
+          <w:numId w:val="2"/>
+        </w:numPr>
+      </w:pPr>
+      <w:r>
+        <w:t>Open a new blank workbook in Excel.</w:t>
+      </w:r>
+    </w:p>
+    <w:p>
+      <w:pPr>
+        <w:pStyle w:val="ListParagraph"/>
+        <w:numPr>
+          <w:ilvl w:val="0"/>
+          <w:numId w:val="2"/>
+        </w:numPr>
+      </w:pPr>
+      <w:r>
+        <w:t>In the Data menu, select “From Text” in the “Get External Data” section.</w:t>
+      </w:r>
+    </w:p>
+    <w:p>
+      <w:pPr>
+        <w:pStyle w:val="ListParagraph"/>
+        <w:numPr>
+          <w:ilvl w:val="0"/>
+          <w:numId w:val="2"/>
+        </w:numPr>
+      </w:pPr>
+      <w:r>
+        <w:t xml:space="preserve">In the “Import Text File” </w:t>
+      </w:r>
+      <w:r>
+        <w:t>window, navigate to the exercises</w:t>
+      </w:r>
+      <w:r>
+        <w:t>\</w:t>
+      </w:r>
+      <w:proofErr w:type="spellStart"/>
+      <w:r>
+        <w:t>AdvGW_tidal</w:t>
+      </w:r>
+      <w:proofErr w:type="spellEnd"/>
+      <w:r>
+        <w:t xml:space="preserve"> folder, and change the file type selector to the “All Files” option.</w:t>
+      </w:r>
+    </w:p>
+    <w:p>
+      <w:pPr>
+        <w:pStyle w:val="ListParagraph"/>
+        <w:numPr>
+          <w:ilvl w:val="0"/>
+          <w:numId w:val="2"/>
+        </w:numPr>
+      </w:pPr>
+      <w:r>
+        <w:t xml:space="preserve">Select the </w:t>
+      </w:r>
+      <w:proofErr w:type="spellStart"/>
+      <w:r>
+        <w:t>tides.ts</w:t>
+      </w:r>
+      <w:proofErr w:type="spellEnd"/>
+      <w:r>
+        <w:t xml:space="preserve"> file and import it.</w:t>
+      </w:r>
+      <w:r>
+        <w:t xml:space="preserve"> </w:t>
+      </w:r>
+      <w:r>
+        <w:t xml:space="preserve"> Select the Delimited option, and on the next screen, check the Comma box and</w:t>
+      </w:r>
+      <w:r>
+        <w:t xml:space="preserve"> click</w:t>
+      </w:r>
+      <w:r>
+        <w:t xml:space="preserve"> Finish.</w:t>
+      </w:r>
+    </w:p>
+    <w:p>
+      <w:pPr>
+        <w:pStyle w:val="ListParagraph"/>
+        <w:numPr>
+          <w:ilvl w:val="0"/>
+          <w:numId w:val="2"/>
+        </w:numPr>
+      </w:pPr>
+      <w:r>
+        <w:t>Select the Excel cells from the line that has “# time” and “stage” to the end of the data (columns A and B) and on the Insert menu</w:t>
+      </w:r>
+      <w:r>
+        <w:t xml:space="preserve"> in the Charts section</w:t>
+      </w:r>
+      <w:r>
+        <w:t>, select Scatter and “Scatter w</w:t>
+      </w:r>
+      <w:r>
+        <w:t>ith Straight Lines</w:t>
+      </w:r>
+      <w:r>
+        <w:t>”</w:t>
+      </w:r>
+      <w:r>
+        <w:t>.</w:t>
+      </w:r>
+    </w:p>
+    <w:p>
+      <w:pPr>
+        <w:pStyle w:val="ListParagraph"/>
+        <w:numPr>
+          <w:ilvl w:val="0"/>
+          <w:numId w:val="2"/>
+        </w:numPr>
+      </w:pPr>
+      <w:r>
+        <w:t>Double-click on the horizontal axis to bring up the Format Axis window, and fix the Maximum at 4 days.</w:t>
+      </w:r>
+    </w:p>
+    <w:p>
+      <w:r>
+        <w:t xml:space="preserve">Run </w:t>
+      </w:r>
+      <w:r>
+        <w:t xml:space="preserve">the </w:t>
+      </w:r>
+      <w:proofErr w:type="spellStart"/>
+      <w:r>
+        <w:t>AdvGW_tidal</w:t>
+      </w:r>
+      <w:proofErr w:type="spellEnd"/>
+      <w:r>
+        <w:t xml:space="preserve"> </w:t>
+      </w:r>
+      <w:r>
+        <w:t>model as provided</w:t>
+      </w:r>
+      <w:r>
+        <w:t xml:space="preserve"> using AdvGW_tidal.bat</w:t>
+      </w:r>
+      <w:r>
+        <w:t xml:space="preserve"> and plot hydrographs for observation wells </w:t>
+      </w:r>
+      <w:r>
+        <w:t>h3-13-9</w:t>
+      </w:r>
+      <w:r>
+        <w:t xml:space="preserve"> and </w:t>
+      </w:r>
+      <w:r>
+        <w:t>h3-12-8</w:t>
+      </w:r>
+      <w:r>
+        <w:t>.</w:t>
+      </w:r>
+      <w:r>
+        <w:t xml:space="preserve"> </w:t>
+      </w:r>
+      <w:r>
+        <w:t xml:space="preserve"> The observation utility of MODFLOW-2015 generates</w:t>
+      </w:r>
+      <w:r>
+        <w:t xml:space="preserve"> comma-separated-values (.csv)</w:t>
+      </w:r>
+      <w:r>
+        <w:t xml:space="preserve"> files. </w:t>
+      </w:r>
+      <w:r>
+        <w:t xml:space="preserve"> </w:t>
+      </w:r>
+      <w:r>
+        <w:t xml:space="preserve">Excel thinks .csv files are Excel files, so they can just be opened by Excel—no need for </w:t>
+      </w:r>
+      <w:proofErr w:type="gramStart"/>
+      <w:r>
+        <w:t>the</w:t>
+      </w:r>
+      <w:proofErr w:type="gramEnd"/>
+      <w:r>
+        <w:t xml:space="preserve"> import procedure</w:t>
+      </w:r>
+      <w:r>
+        <w:t xml:space="preserve"> if the file extension is csv</w:t>
+      </w:r>
+      <w:r>
+        <w:t xml:space="preserve">. </w:t>
+      </w:r>
+      <w:r>
+        <w:t xml:space="preserve"> </w:t>
+      </w:r>
+      <w:r>
+        <w:t>Plot the first 4 days’ worth of simulated values for these two observations (</w:t>
+      </w:r>
+      <w:r>
+        <w:t xml:space="preserve">use MF2015 </w:t>
+      </w:r>
+      <w:r>
+        <w:t xml:space="preserve">output file </w:t>
+      </w:r>
+      <w:r>
+        <w:t>head_hydrographs.csv</w:t>
+      </w:r>
+      <w:r>
+        <w:t>).</w:t>
+      </w:r>
+      <w:r>
+        <w:t xml:space="preserve"> </w:t>
+      </w:r>
+      <w:r>
+        <w:t xml:space="preserve"> Compare the shape of the hydrographs with the tidal stage. </w:t>
+      </w:r>
+      <w:r>
+        <w:t xml:space="preserve"> </w:t>
+      </w:r>
+      <w:r>
+        <w:t>How and why do they differ?</w:t>
+      </w:r>
+    </w:p>
+    <w:p>
+      <w:r>
+        <w:t>Add details</w:t>
+      </w:r>
+      <w:r>
+        <w:t xml:space="preserve"> and modifications</w:t>
+      </w:r>
+      <w:r>
+        <w:t>:</w:t>
+      </w:r>
+    </w:p>
+    <w:p>
+      <w:pPr>
+        <w:pStyle w:val="ListParagraph"/>
+        <w:numPr>
+          <w:ilvl w:val="0"/>
+          <w:numId w:val="1"/>
+        </w:numPr>
+      </w:pPr>
+      <w:r>
+        <w:t>The original model omitted a</w:t>
+      </w:r>
+      <w:r>
+        <w:t xml:space="preserve"> small</w:t>
+      </w:r>
+      <w:r>
+        <w:t xml:space="preserve"> cove</w:t>
+      </w:r>
+      <w:r>
+        <w:t xml:space="preserve"> which needs to be added</w:t>
+      </w:r>
+      <w:r>
+        <w:t xml:space="preserve"> to the model. </w:t>
+      </w:r>
+      <w:r>
+        <w:t xml:space="preserve"> </w:t>
+      </w:r>
+      <w:r>
+        <w:t>The cove occup</w:t>
+      </w:r>
+      <w:r>
+        <w:t>ies two cells at</w:t>
+      </w:r>
+      <w:r>
+        <w:t xml:space="preserve"> row 10, </w:t>
+      </w:r>
+      <w:r>
+        <w:t>column 9</w:t>
+      </w:r>
+      <w:r>
+        <w:t xml:space="preserve"> </w:t>
+      </w:r>
+      <w:r>
+        <w:t xml:space="preserve">in layers 2 and 3, and is connected to the estuary and experiences the same tides. </w:t>
+      </w:r>
+      <w:r>
+        <w:t xml:space="preserve"> </w:t>
+      </w:r>
+      <w:r>
+        <w:t xml:space="preserve">Edit </w:t>
+      </w:r>
+      <w:proofErr w:type="spellStart"/>
+      <w:r>
+        <w:t>AdvGW_tidal.ghb</w:t>
+      </w:r>
+      <w:proofErr w:type="spellEnd"/>
+      <w:r>
+        <w:t xml:space="preserve"> to add two GHB boundaries with properties assigned like neighboring GHB cells</w:t>
+      </w:r>
+      <w:r>
+        <w:t xml:space="preserve"> (in the same layer)</w:t>
+      </w:r>
+      <w:r>
+        <w:t>.</w:t>
+      </w:r>
+      <w:r>
+        <w:t xml:space="preserve">  Define </w:t>
+      </w:r>
+      <w:proofErr w:type="spellStart"/>
+      <w:r>
+        <w:t>boundname</w:t>
+      </w:r>
+      <w:proofErr w:type="spellEnd"/>
+      <w:r>
+        <w:t xml:space="preserve"> for each so that the continuous GHB observations defined in </w:t>
+      </w:r>
+      <w:proofErr w:type="spellStart"/>
+      <w:r>
+        <w:t>AdvGW_tidal.obs</w:t>
+      </w:r>
+      <w:proofErr w:type="spellEnd"/>
+      <w:r>
+        <w:t xml:space="preserve"> will include the new GHB boundaries in the appropriate observations. (</w:t>
+      </w:r>
+      <w:proofErr w:type="spellStart"/>
+      <w:r>
+        <w:t>Boundname</w:t>
+      </w:r>
+      <w:proofErr w:type="spellEnd"/>
+      <w:r>
+        <w:t xml:space="preserve"> Estuary-L2 is for flow from layer 2 and Estuary-L3 is for layer 3.)  </w:t>
+      </w:r>
+      <w:r>
+        <w:t xml:space="preserve">Be sure to increase </w:t>
+      </w:r>
+      <w:proofErr w:type="spellStart"/>
+      <w:r>
+        <w:t>Maxbound</w:t>
+      </w:r>
+      <w:proofErr w:type="spellEnd"/>
+      <w:r>
+        <w:t xml:space="preserve">. </w:t>
+      </w:r>
+      <w:r>
+        <w:t xml:space="preserve"> </w:t>
+      </w:r>
+      <w:r>
+        <w:t>R</w:t>
+      </w:r>
+      <w:r>
+        <w:t>un the model.</w:t>
+      </w:r>
+      <w:r>
+        <w:t xml:space="preserve"> </w:t>
+      </w:r>
+    </w:p>
+    <w:p>
+      <w:pPr>
+        <w:pStyle w:val="ListParagraph"/>
+        <w:numPr>
+          <w:ilvl w:val="0"/>
+          <w:numId w:val="1"/>
+        </w:numPr>
+      </w:pPr>
+      <w:r>
+        <w:t xml:space="preserve">A new well has been constructed in layer 3, row 9, </w:t>
+      </w:r>
+      <w:proofErr w:type="gramStart"/>
+      <w:r>
+        <w:t>column</w:t>
+      </w:r>
+      <w:proofErr w:type="gramEnd"/>
+      <w:r>
+        <w:t xml:space="preserve"> 6.</w:t>
+      </w:r>
+      <w:r>
+        <w:t xml:space="preserve"> </w:t>
+      </w:r>
+      <w:r>
+        <w:t xml:space="preserve"> Pumping at this well is according to time series well_6_rate in time-series file </w:t>
+      </w:r>
+      <w:proofErr w:type="spellStart"/>
+      <w:r>
+        <w:t>well_rates.ts</w:t>
+      </w:r>
+      <w:proofErr w:type="spellEnd"/>
+      <w:r>
+        <w:t xml:space="preserve">. </w:t>
+      </w:r>
+      <w:r>
+        <w:t xml:space="preserve"> </w:t>
+      </w:r>
+      <w:r>
+        <w:t xml:space="preserve">Edit </w:t>
+      </w:r>
+      <w:proofErr w:type="spellStart"/>
+      <w:r>
+        <w:t>AdvGW_tidal.wel</w:t>
+      </w:r>
+      <w:proofErr w:type="spellEnd"/>
+      <w:r>
+        <w:t xml:space="preserve"> to add this well to stress periods 2, 3, and 4. </w:t>
+      </w:r>
+      <w:r>
+        <w:t xml:space="preserve"> </w:t>
+      </w:r>
+      <w:r>
+        <w:t xml:space="preserve">Make up your own values for auxiliary variables var1, var2, and var3. </w:t>
+      </w:r>
+      <w:r>
+        <w:t xml:space="preserve"> </w:t>
+      </w:r>
+      <w:r>
+        <w:t xml:space="preserve">Provide </w:t>
+      </w:r>
+      <w:r>
+        <w:t xml:space="preserve">the </w:t>
+      </w:r>
+      <w:r>
+        <w:t xml:space="preserve">new well with </w:t>
+      </w:r>
+      <w:proofErr w:type="spellStart"/>
+      <w:r>
+        <w:t>boundname</w:t>
+      </w:r>
+      <w:proofErr w:type="spellEnd"/>
+      <w:r>
+        <w:t xml:space="preserve"> “well_6”.  Run the model.</w:t>
+      </w:r>
+      <w:r>
+        <w:t xml:space="preserve">  Find pumping rates as simulated for well well_6 in the model listing file </w:t>
+      </w:r>
+      <w:proofErr w:type="spellStart"/>
+      <w:r>
+        <w:t>AdvGW_tidal.lst</w:t>
+      </w:r>
+      <w:proofErr w:type="spellEnd"/>
+      <w:r>
+        <w:t>.</w:t>
+      </w:r>
+    </w:p>
+    <w:p>
+      <w:pPr>
+        <w:pStyle w:val="ListParagraph"/>
+        <w:numPr>
+          <w:ilvl w:val="0"/>
+          <w:numId w:val="1"/>
+        </w:numPr>
+      </w:pPr>
+      <w:r>
+        <w:lastRenderedPageBreak/>
+        <w:t xml:space="preserve">Revise the recharge rate for recharge zone 2 by editing </w:t>
+      </w:r>
+      <w:proofErr w:type="spellStart"/>
+      <w:r>
+        <w:t>recharge_rates.ts</w:t>
+      </w:r>
+      <w:proofErr w:type="spellEnd"/>
+      <w:r>
+        <w:t xml:space="preserve"> to add option “SFAC</w:t>
+      </w:r>
+      <w:r>
+        <w:t xml:space="preserve"> 1.2”.</w:t>
+      </w:r>
+      <w:r>
+        <w:t xml:space="preserve"> </w:t>
+      </w:r>
+      <w:r>
+        <w:t xml:space="preserve"> </w:t>
+      </w:r>
+      <w:r>
+        <w:t>The v</w:t>
+      </w:r>
+      <w:r>
+        <w:t>alue entered for SFAC</w:t>
+      </w:r>
+      <w:r>
+        <w:t xml:space="preserve"> multiplies </w:t>
+      </w:r>
+      <w:r>
+        <w:t>all</w:t>
+      </w:r>
+      <w:r>
+        <w:t xml:space="preserve"> value</w:t>
+      </w:r>
+      <w:r>
+        <w:t>s</w:t>
+      </w:r>
+      <w:r>
+        <w:t xml:space="preserve"> in a time series. </w:t>
+      </w:r>
+      <w:r>
+        <w:t xml:space="preserve"> Run the model</w:t>
+      </w:r>
+      <w:r>
+        <w:t xml:space="preserve"> and note the change in the “</w:t>
+      </w:r>
+      <w:r>
+        <w:t>RECHARGE ZONE 2</w:t>
+      </w:r>
+      <w:r>
+        <w:t>” budget entries</w:t>
+      </w:r>
+      <w:r>
+        <w:t>.</w:t>
+      </w:r>
+    </w:p>
+    <w:p>
+      <w:pPr>
+        <w:pStyle w:val="ListParagraph"/>
+        <w:numPr>
+          <w:ilvl w:val="0"/>
+          <w:numId w:val="1"/>
+        </w:numPr>
+      </w:pPr>
+      <w:bookmarkStart w:id="0" w:name="_GoBack"/>
+      <w:bookmarkEnd w:id="0"/>
+      <w:r>
+        <w:t xml:space="preserve">Add an observation corresponding to a gain-loss investigation for River 1 (closer to the top of the illustration) in the cells in columns 8, 9, and 10 of row 5. </w:t>
+      </w:r>
+    </w:p>
+    <w:p>
+      <w:pPr>
+        <w:pStyle w:val="ListParagraph"/>
+        <w:numPr>
+          <w:ilvl w:val="1"/>
+          <w:numId w:val="1"/>
+        </w:numPr>
+      </w:pPr>
+      <w:r>
+        <w:t xml:space="preserve">Edit </w:t>
+      </w:r>
+      <w:proofErr w:type="spellStart"/>
+      <w:r>
+        <w:t>AdvGW_tidal.riv</w:t>
+      </w:r>
+      <w:proofErr w:type="spellEnd"/>
+      <w:r>
+        <w:t xml:space="preserve"> to specify “riv1_lower” as the </w:t>
+      </w:r>
+      <w:proofErr w:type="spellStart"/>
+      <w:r>
+        <w:t>boundname</w:t>
+      </w:r>
+      <w:proofErr w:type="spellEnd"/>
+      <w:r>
+        <w:t xml:space="preserve"> for each of these 3 cells.</w:t>
+      </w:r>
+    </w:p>
+    <w:p>
+      <w:pPr>
+        <w:pStyle w:val="ListParagraph"/>
+        <w:numPr>
+          <w:ilvl w:val="1"/>
+          <w:numId w:val="1"/>
+        </w:numPr>
+      </w:pPr>
+      <w:r>
+        <w:t xml:space="preserve">Edit </w:t>
+      </w:r>
+      <w:proofErr w:type="spellStart"/>
+      <w:r>
+        <w:t>AdvGW_tidal.obs</w:t>
+      </w:r>
+      <w:proofErr w:type="spellEnd"/>
+      <w:r>
+        <w:t xml:space="preserve"> to add an </w:t>
+      </w:r>
+      <w:r>
+        <w:t>o</w:t>
+      </w:r>
+      <w:r>
+        <w:t>bservation named “rv1-lower” in the block that starts “</w:t>
+      </w:r>
+      <w:r>
+        <w:t>BEGIN SINGLE riv_obs.csv</w:t>
+      </w:r>
+      <w:r>
+        <w:t>”</w:t>
+      </w:r>
+      <w:r>
+        <w:t xml:space="preserve">. </w:t>
+      </w:r>
+      <w:r>
+        <w:t xml:space="preserve"> </w:t>
+      </w:r>
+      <w:r>
+        <w:t>Use type=RIV, time=25, and instead of layer, row, and column, enter “riv1_lower”.</w:t>
+      </w:r>
+    </w:p>
+    <w:p>
+      <w:pPr>
+        <w:pStyle w:val="ListParagraph"/>
+        <w:numPr>
+          <w:ilvl w:val="1"/>
+          <w:numId w:val="1"/>
+        </w:numPr>
+      </w:pPr>
+      <w:r>
+        <w:t>Run the model and open riv_obs.csv to see that the simulated value for the 3-cell reach has been written.</w:t>
+      </w:r>
+    </w:p>
+    <w:p>
+      <w:pPr>
+        <w:pStyle w:val="ListParagraph"/>
+        <w:numPr>
+          <w:ilvl w:val="0"/>
+          <w:numId w:val="1"/>
+        </w:numPr>
+      </w:pPr>
+      <w:r>
+        <w:t>(Optional) If time allows, define a continuous observation for “riv1_lower”.</w:t>
+      </w:r>
+    </w:p>
+    <w:p>
+      <w:pPr>
+        <w:pStyle w:val="ListParagraph"/>
+        <w:numPr>
+          <w:ilvl w:val="1"/>
+          <w:numId w:val="1"/>
+        </w:numPr>
+      </w:pPr>
+      <w:r>
+        <w:t xml:space="preserve">Edit </w:t>
+      </w:r>
+      <w:proofErr w:type="spellStart"/>
+      <w:r>
+        <w:t>AdvGW_tidal.obs</w:t>
+      </w:r>
+      <w:proofErr w:type="spellEnd"/>
+      <w:r>
+        <w:t xml:space="preserve"> to add an observation named “rv1-lower-cont” in the block that starts “</w:t>
+      </w:r>
+      <w:r>
+        <w:t>BEGIN CONTINUOUS riv_flows.csv</w:t>
+      </w:r>
+      <w:r>
+        <w:t>”</w:t>
+      </w:r>
+    </w:p>
+    <w:p>
+      <w:pPr>
+        <w:pStyle w:val="ListParagraph"/>
+        <w:numPr>
+          <w:ilvl w:val="1"/>
+          <w:numId w:val="1"/>
+        </w:numPr>
+      </w:pPr>
+      <w:r>
+        <w:t>Use type=RIV and instead of layer, row, and column, enter “riv1_lower”.</w:t>
+      </w:r>
+    </w:p>
+    <w:p>
+      <w:pPr>
+        <w:pStyle w:val="ListParagraph"/>
+        <w:numPr>
+          <w:ilvl w:val="1"/>
+          <w:numId w:val="1"/>
+        </w:numPr>
+      </w:pPr>
+      <w:r>
+        <w:t xml:space="preserve">Run the model and open </w:t>
+      </w:r>
+      <w:r>
+        <w:t>riv_flows.csv</w:t>
+      </w:r>
+      <w:r>
+        <w:t xml:space="preserve"> to see that it now includes the new continuous observation.</w:t>
+      </w:r>
+    </w:p>
+    <w:p>
+      <w:pPr>
+        <w:pStyle w:val="ListParagraph"/>
+        <w:ind w:left="0"/>
+      </w:pPr>
+    </w:p>
+    <w:p>
+      <w:pPr>
+        <w:pStyle w:val="ListParagraph"/>
+        <w:ind w:left="0"/>
+      </w:pPr>
+      <w:r>
+        <w:rPr>
+          <w:noProof/>
+        </w:rPr>
+        <w:drawing>
+          <wp:inline distT="0" distB="0" distL="0" distR="0">
+            <wp:extent cx="3127248" cy="4261104"/>
+            <wp:effectExtent l="0" t="0" r="0" b="6350"/>
+            <wp:docPr id="1" name="Picture 1"/>
+            <wp:cNvGraphicFramePr>
+              <a:graphicFrameLocks xmlns:a="http://schemas.openxmlformats.org/drawingml/2006/main" noChangeAspect="1"/>
+            </wp:cNvGraphicFramePr>
+            <a:graphic xmlns:a="http://schemas.openxmlformats.org/drawingml/2006/main">
+              <a:graphicData uri="http://schemas.openxmlformats.org/drawingml/2006/picture">
+                <pic:pic xmlns:pic="http://schemas.openxmlformats.org/drawingml/2006/picture">
+                  <pic:nvPicPr>
+                    <pic:cNvPr id="0" name="tidal_3.png"/>
+                    <pic:cNvPicPr/>
+                  </pic:nvPicPr>
+                  <pic:blipFill>
+                    <a:blip r:embed="rId6">
+                      <a:extLst>
+                        <a:ext uri="{28A0092B-C50C-407E-A947-70E740481C1C}">
+                          <a14:useLocalDpi xmlns:a14="http://schemas.microsoft.com/office/drawing/2010/main" val="0"/>
+                        </a:ext>
+                      </a:extLst>
+                    </a:blip>
+                    <a:stretch>
+                      <a:fillRect/>
+                    </a:stretch>
+                  </pic:blipFill>
+                  <pic:spPr>
+                    <a:xfrm>
+                      <a:off x="0" y="0"/>
+                      <a:ext cx="3127248" cy="4261104"/>
+                    </a:xfrm>
+                    <a:prstGeom prst="rect">
+                      <a:avLst/>
+                    </a:prstGeom>
+                  </pic:spPr>
+                </pic:pic>
+              </a:graphicData>
+            </a:graphic>
+          </wp:inline>
+        </w:drawing>
+      </w:r>
+    </w:p>
+    <w:sectPr>
+      <w:pgSz w:w="12240" w:h="15840"/>
+      <w:pgMar w:top="1440" w:right="1440" w:bottom="1440" w:left="1440" w:header="720" w:footer="720" w:gutter="0"/>
+      <w:cols w:space="720"/>
+      <w:docGrid w:linePitch="360"/>
+    </w:sectPr>
+  </w:body>
+</w:document>
+</file>
 
 <file path=word/numbering.xml><?xml version="1.0" encoding="utf-8"?>
 <w:numbering xmlns:wpc="http://schemas.microsoft.com/office/word/2010/wordprocessingCanvas" xmlns:mc="http://schemas.openxmlformats.org/markup-compatibility/2006" xmlns:o="urn:schemas-microsoft-com:office:office" xmlns:r="http://schemas.openxmlformats.org/officeDocument/2006/relationships" xmlns:m="http://schemas.openxmlformats.org/officeDocument/2006/math" xmlns:v="urn:schemas-microsoft-com:vml" xmlns:wp14="http://schemas.microsoft.com/office/word/2010/wordprocessingDrawing" xmlns:wp="http://schemas.openxmlformats.org/drawingml/2006/wordprocessingDrawing" xmlns:w10="urn:schemas-microsoft-com:office:word" xmlns:w="http://schemas.openxmlformats.org/wordprocessingml/2006/main" xmlns:w14="http://schemas.microsoft.com/office/word/2010/wordml" xmlns:wpg="http://schemas.microsoft.com/office/word/2010/wordprocessingGroup" xmlns:wpi="http://schemas.microsoft.com/office/word/2010/wordprocessingInk" xmlns:wne="http://schemas.microsoft.com/office/word/2006/wordml" xmlns:wps="http://schemas.microsoft.com/office/word/2010/wordprocessingShape" mc:Ignorable="w14 wp14">
@@ -648,4 +1475,289 @@
     </w:rPr>
   </w:style>
 </w:styles>
+</file>
+
+<file path=word/theme/theme1.xml><?xml version="1.0" encoding="utf-8"?>
+<a:theme xmlns:a="http://schemas.openxmlformats.org/drawingml/2006/main" name="Office Theme">
+  <a:themeElements>
+    <a:clrScheme name="Office">
+      <a:dk1>
+        <a:sysClr val="windowText" lastClr="000000"/>
+      </a:dk1>
+      <a:lt1>
+        <a:sysClr val="window" lastClr="FFFFFF"/>
+      </a:lt1>
+      <a:dk2>
+        <a:srgbClr val="1F497D"/>
+      </a:dk2>
+      <a:lt2>
+        <a:srgbClr val="EEECE1"/>
+      </a:lt2>
+      <a:accent1>
+        <a:srgbClr val="4F81BD"/>
+      </a:accent1>
+      <a:accent2>
+        <a:srgbClr val="C0504D"/>
+      </a:accent2>
+      <a:accent3>
+        <a:srgbClr val="9BBB59"/>
+      </a:accent3>
+      <a:accent4>
+        <a:srgbClr val="8064A2"/>
+      </a:accent4>
+      <a:accent5>
+        <a:srgbClr val="4BACC6"/>
+      </a:accent5>
+      <a:accent6>
+        <a:srgbClr val="F79646"/>
+      </a:accent6>
+      <a:hlink>
+        <a:srgbClr val="0000FF"/>
+      </a:hlink>
+      <a:folHlink>
+        <a:srgbClr val="800080"/>
+      </a:folHlink>
+    </a:clrScheme>
+    <a:fontScheme name="Office">
+      <a:majorFont>
+        <a:latin typeface="Cambria"/>
+        <a:ea typeface=""/>
+        <a:cs typeface=""/>
+        <a:font script="Jpan" typeface="ＭＳ ゴシック"/>
+        <a:font script="Hang" typeface="맑은 고딕"/>
+        <a:font script="Hans" typeface="宋体"/>
+        <a:font script="Hant" typeface="新細明體"/>
+        <a:font script="Arab" typeface="Times New Roman"/>
+        <a:font script="Hebr" typeface="Times New Roman"/>
+        <a:font script="Thai" typeface="Angsana New"/>
+        <a:font script="Ethi" typeface="Nyala"/>
+        <a:font script="Beng" typeface="Vrinda"/>
+        <a:font script="Gujr" typeface="Shruti"/>
+        <a:font script="Khmr" typeface="MoolBoran"/>
+        <a:font script="Knda" typeface="Tunga"/>
+        <a:font script="Guru" typeface="Raavi"/>
+        <a:font script="Cans" typeface="Euphemia"/>
+        <a:font script="Cher" typeface="Plantagenet Cherokee"/>
+        <a:font script="Yiii" typeface="Microsoft Yi Baiti"/>
+        <a:font script="Tibt" typeface="Microsoft Himalaya"/>
+        <a:font script="Thaa" typeface="MV Boli"/>
+        <a:font script="Deva" typeface="Mangal"/>
+        <a:font script="Telu" typeface="Gautami"/>
+        <a:font script="Taml" typeface="Latha"/>
+        <a:font script="Syrc" typeface="Estrangelo Edessa"/>
+        <a:font script="Orya" typeface="Kalinga"/>
+        <a:font script="Mlym" typeface="Kartika"/>
+        <a:font script="Laoo" typeface="DokChampa"/>
+        <a:font script="Sinh" typeface="Iskoola Pota"/>
+        <a:font script="Mong" typeface="Mongolian Baiti"/>
+        <a:font script="Viet" typeface="Times New Roman"/>
+        <a:font script="Uigh" typeface="Microsoft Uighur"/>
+        <a:font script="Geor" typeface="Sylfaen"/>
+      </a:majorFont>
+      <a:minorFont>
+        <a:latin typeface="Calibri"/>
+        <a:ea typeface=""/>
+        <a:cs typeface=""/>
+        <a:font script="Jpan" typeface="ＭＳ 明朝"/>
+        <a:font script="Hang" typeface="맑은 고딕"/>
+        <a:font script="Hans" typeface="宋体"/>
+        <a:font script="Hant" typeface="新細明體"/>
+        <a:font script="Arab" typeface="Arial"/>
+        <a:font script="Hebr" typeface="Arial"/>
+        <a:font script="Thai" typeface="Cordia New"/>
+        <a:font script="Ethi" typeface="Nyala"/>
+        <a:font script="Beng" typeface="Vrinda"/>
+        <a:font script="Gujr" typeface="Shruti"/>
+        <a:font script="Khmr" typeface="DaunPenh"/>
+        <a:font script="Knda" typeface="Tunga"/>
+        <a:font script="Guru" typeface="Raavi"/>
+        <a:font script="Cans" typeface="Euphemia"/>
+        <a:font script="Cher" typeface="Plantagenet Cherokee"/>
+        <a:font script="Yiii" typeface="Microsoft Yi Baiti"/>
+        <a:font script="Tibt" typeface="Microsoft Himalaya"/>
+        <a:font script="Thaa" typeface="MV Boli"/>
+        <a:font script="Deva" typeface="Mangal"/>
+        <a:font script="Telu" typeface="Gautami"/>
+        <a:font script="Taml" typeface="Latha"/>
+        <a:font script="Syrc" typeface="Estrangelo Edessa"/>
+        <a:font script="Orya" typeface="Kalinga"/>
+        <a:font script="Mlym" typeface="Kartika"/>
+        <a:font script="Laoo" typeface="DokChampa"/>
+        <a:font script="Sinh" typeface="Iskoola Pota"/>
+        <a:font script="Mong" typeface="Mongolian Baiti"/>
+        <a:font script="Viet" typeface="Arial"/>
+        <a:font script="Uigh" typeface="Microsoft Uighur"/>
+        <a:font script="Geor" typeface="Sylfaen"/>
+      </a:minorFont>
+    </a:fontScheme>
+    <a:fmtScheme name="Office">
+      <a:fillStyleLst>
+        <a:solidFill>
+          <a:schemeClr val="phClr"/>
+        </a:solidFill>
+        <a:gradFill rotWithShape="1">
+          <a:gsLst>
+            <a:gs pos="0">
+              <a:schemeClr val="phClr">
+                <a:tint val="50000"/>
+                <a:satMod val="300000"/>
+              </a:schemeClr>
+            </a:gs>
+            <a:gs pos="35000">
+              <a:schemeClr val="phClr">
+                <a:tint val="37000"/>
+                <a:satMod val="300000"/>
+              </a:schemeClr>
+            </a:gs>
+            <a:gs pos="100000">
+              <a:schemeClr val="phClr">
+                <a:tint val="15000"/>
+                <a:satMod val="350000"/>
+              </a:schemeClr>
+            </a:gs>
+          </a:gsLst>
+          <a:lin ang="16200000" scaled="1"/>
+        </a:gradFill>
+        <a:gradFill rotWithShape="1">
+          <a:gsLst>
+            <a:gs pos="0">
+              <a:schemeClr val="phClr">
+                <a:shade val="51000"/>
+                <a:satMod val="130000"/>
+              </a:schemeClr>
+            </a:gs>
+            <a:gs pos="80000">
+              <a:schemeClr val="phClr">
+                <a:shade val="93000"/>
+                <a:satMod val="130000"/>
+              </a:schemeClr>
+            </a:gs>
+            <a:gs pos="100000">
+              <a:schemeClr val="phClr">
+                <a:shade val="94000"/>
+                <a:satMod val="135000"/>
+              </a:schemeClr>
+            </a:gs>
+          </a:gsLst>
+          <a:lin ang="16200000" scaled="0"/>
+        </a:gradFill>
+      </a:fillStyleLst>
+      <a:lnStyleLst>
+        <a:ln w="9525" cap="flat" cmpd="sng" algn="ctr">
+          <a:solidFill>
+            <a:schemeClr val="phClr">
+              <a:shade val="95000"/>
+              <a:satMod val="105000"/>
+            </a:schemeClr>
+          </a:solidFill>
+          <a:prstDash val="solid"/>
+        </a:ln>
+        <a:ln w="25400" cap="flat" cmpd="sng" algn="ctr">
+          <a:solidFill>
+            <a:schemeClr val="phClr"/>
+          </a:solidFill>
+          <a:prstDash val="solid"/>
+        </a:ln>
+        <a:ln w="38100" cap="flat" cmpd="sng" algn="ctr">
+          <a:solidFill>
+            <a:schemeClr val="phClr"/>
+          </a:solidFill>
+          <a:prstDash val="solid"/>
+        </a:ln>
+      </a:lnStyleLst>
+      <a:effectStyleLst>
+        <a:effectStyle>
+          <a:effectLst>
+            <a:outerShdw blurRad="40000" dist="20000" dir="5400000" rotWithShape="0">
+              <a:srgbClr val="000000">
+                <a:alpha val="38000"/>
+              </a:srgbClr>
+            </a:outerShdw>
+          </a:effectLst>
+        </a:effectStyle>
+        <a:effectStyle>
+          <a:effectLst>
+            <a:outerShdw blurRad="40000" dist="23000" dir="5400000" rotWithShape="0">
+              <a:srgbClr val="000000">
+                <a:alpha val="35000"/>
+              </a:srgbClr>
+            </a:outerShdw>
+          </a:effectLst>
+        </a:effectStyle>
+        <a:effectStyle>
+          <a:effectLst>
+            <a:outerShdw blurRad="40000" dist="23000" dir="5400000" rotWithShape="0">
+              <a:srgbClr val="000000">
+                <a:alpha val="35000"/>
+              </a:srgbClr>
+            </a:outerShdw>
+          </a:effectLst>
+          <a:scene3d>
+            <a:camera prst="orthographicFront">
+              <a:rot lat="0" lon="0" rev="0"/>
+            </a:camera>
+            <a:lightRig rig="threePt" dir="t">
+              <a:rot lat="0" lon="0" rev="1200000"/>
+            </a:lightRig>
+          </a:scene3d>
+          <a:sp3d>
+            <a:bevelT w="63500" h="25400"/>
+          </a:sp3d>
+        </a:effectStyle>
+      </a:effectStyleLst>
+      <a:bgFillStyleLst>
+        <a:solidFill>
+          <a:schemeClr val="phClr"/>
+        </a:solidFill>
+        <a:gradFill rotWithShape="1">
+          <a:gsLst>
+            <a:gs pos="0">
+              <a:schemeClr val="phClr">
+                <a:tint val="40000"/>
+                <a:satMod val="350000"/>
+              </a:schemeClr>
+            </a:gs>
+            <a:gs pos="40000">
+              <a:schemeClr val="phClr">
+                <a:tint val="45000"/>
+                <a:shade val="99000"/>
+                <a:satMod val="350000"/>
+              </a:schemeClr>
+            </a:gs>
+            <a:gs pos="100000">
+              <a:schemeClr val="phClr">
+                <a:shade val="20000"/>
+                <a:satMod val="255000"/>
+              </a:schemeClr>
+            </a:gs>
+          </a:gsLst>
+          <a:path path="circle">
+            <a:fillToRect l="50000" t="-80000" r="50000" b="180000"/>
+          </a:path>
+        </a:gradFill>
+        <a:gradFill rotWithShape="1">
+          <a:gsLst>
+            <a:gs pos="0">
+              <a:schemeClr val="phClr">
+                <a:tint val="80000"/>
+                <a:satMod val="300000"/>
+              </a:schemeClr>
+            </a:gs>
+            <a:gs pos="100000">
+              <a:schemeClr val="phClr">
+                <a:shade val="30000"/>
+                <a:satMod val="200000"/>
+              </a:schemeClr>
+            </a:gs>
+          </a:gsLst>
+          <a:path path="circle">
+            <a:fillToRect l="50000" t="50000" r="50000" b="50000"/>
+          </a:path>
+        </a:gradFill>
+      </a:bgFillStyleLst>
+    </a:fmtScheme>
+  </a:themeElements>
+  <a:objectDefaults/>
+  <a:extraClrSchemeLst/>
+</a:theme>
 </file>
</xml_diff>